<commit_message>
Lição do alex terminada
</commit_message>
<xml_diff>
--- a/2º Semestre/alex.docx
+++ b/2º Semestre/alex.docx
@@ -137,13 +137,8 @@
         </w:numPr>
       </w:pPr>
       <w:r>
-        <w:t xml:space="preserve">Recebemos nossos computadores e recebemos nossas credenciais para poder acessar os diversos ambiente de </w:t>
-      </w:r>
-      <w:proofErr w:type="gramStart"/>
-      <w:r>
-        <w:t>desenvolvimento .</w:t>
-      </w:r>
-      <w:proofErr w:type="gramEnd"/>
+        <w:t>Recebemos nossos computadores e recebemos nossas credenciais para poder acessar os diversos ambiente de desenvolvimento .</w:t>
+      </w:r>
     </w:p>
     <w:p>
       <w:pPr>
@@ -249,15 +244,7 @@
       </w:r>
       <w:proofErr w:type="spellEnd"/>
       <w:r>
-        <w:t xml:space="preserve"> feito pela empresa onde imagino que ela tenha pego meu </w:t>
-      </w:r>
-      <w:proofErr w:type="gramStart"/>
-      <w:r>
-        <w:t>numero</w:t>
-      </w:r>
-      <w:proofErr w:type="gramEnd"/>
-      <w:r>
-        <w:t xml:space="preserve"> de estudante e cadastro um depósito todo mês nessa conta como se fosse um banco.</w:t>
+        <w:t xml:space="preserve"> feito pela empresa onde imagino que ela tenha pego meu numero de estudante e cadastro um depósito todo mês nessa conta como se fosse um banco.</w:t>
       </w:r>
     </w:p>
     <w:p>
@@ -312,15 +299,7 @@
         <w:t>Entradas</w:t>
       </w:r>
       <w:r>
-        <w:t xml:space="preserve">: Eu envio as informações pessoas como RG, CPF e numero de </w:t>
-      </w:r>
-      <w:proofErr w:type="gramStart"/>
-      <w:r>
-        <w:t>telefone,  certificado</w:t>
-      </w:r>
-      <w:proofErr w:type="gramEnd"/>
-      <w:r>
-        <w:t xml:space="preserve"> de reservista etc.</w:t>
+        <w:t>: Eu envio as informações pessoas como RG, CPF e numero de telefone,  certificado de reservista etc.</w:t>
       </w:r>
     </w:p>
     <w:p>
@@ -336,15 +315,7 @@
         <w:t>Processo</w:t>
       </w:r>
       <w:r>
-        <w:t xml:space="preserve">: </w:t>
-      </w:r>
-      <w:proofErr w:type="gramStart"/>
-      <w:r>
-        <w:t>Essas informações forma</w:t>
-      </w:r>
-      <w:proofErr w:type="gramEnd"/>
-      <w:r>
-        <w:t xml:space="preserve"> validadas e transformadas em um contrato que foi assinado por mim. Depois digitalizado pela empresa </w:t>
+        <w:t xml:space="preserve">: Essas informações forma validadas e transformadas em um contrato que foi assinado por mim. Depois digitalizado pela empresa </w:t>
       </w:r>
       <w:r>
         <w:t xml:space="preserve">e validado pela </w:t>
@@ -395,27 +366,73 @@
       </w:r>
       <w:r>
         <w:tab/>
-        <w:t xml:space="preserve">Entradas: </w:t>
-      </w:r>
-      <w:proofErr w:type="gramStart"/>
-      <w:r>
-        <w:t>Numero</w:t>
-      </w:r>
-      <w:proofErr w:type="gramEnd"/>
-      <w:r>
-        <w:t xml:space="preserve"> MAC do computador, meu CPF e minha senha.</w:t>
-      </w:r>
-    </w:p>
-    <w:p>
-      <w:r>
-        <w:tab/>
-      </w:r>
-      <w:r>
-        <w:tab/>
-        <w:t>Processo: Foi</w:t>
+      </w:r>
+      <w:r>
+        <w:rPr>
+          <w:b/>
+          <w:bCs/>
+        </w:rPr>
+        <w:t>Entradas</w:t>
+      </w:r>
+      <w:r>
+        <w:t>: Numero MAC do computador, meu CPF e minha senha.</w:t>
+      </w:r>
+    </w:p>
+    <w:p>
+      <w:pPr>
+        <w:ind w:left="1416"/>
+      </w:pPr>
+      <w:r>
+        <w:rPr>
+          <w:b/>
+          <w:bCs/>
+        </w:rPr>
+        <w:t>Processo</w:t>
+      </w:r>
+      <w:r>
+        <w:t xml:space="preserve">: </w:t>
+      </w:r>
+      <w:r>
+        <w:t>Eu imagino que f</w:t>
+      </w:r>
+      <w:r>
+        <w:t>oi</w:t>
+      </w:r>
+      <w:r>
+        <w:t xml:space="preserve"> necessário um banco de dados onde o numero do MAC do computador, a minha senha e os meus dados pessoal como meu CPF estão relacionados</w:t>
+      </w:r>
+    </w:p>
+    <w:p>
+      <w:pPr>
+        <w:ind w:left="1416"/>
+      </w:pPr>
+      <w:r>
+        <w:rPr>
+          <w:b/>
+          <w:bCs/>
+        </w:rPr>
+        <w:lastRenderedPageBreak/>
+        <w:t>Sa</w:t>
+      </w:r>
+      <w:r>
+        <w:rPr>
+          <w:b/>
+          <w:bCs/>
+        </w:rPr>
+        <w:t>í</w:t>
       </w:r>
       <w:bookmarkStart w:id="0" w:name="_GoBack"/>
       <w:bookmarkEnd w:id="0"/>
+      <w:r>
+        <w:rPr>
+          <w:b/>
+          <w:bCs/>
+        </w:rPr>
+        <w:t>das</w:t>
+      </w:r>
+      <w:r>
+        <w:t>: O computador com meu usuário cadastrado e monitorado pela empresa</w:t>
+      </w:r>
     </w:p>
     <w:p>
       <w:pPr>
@@ -745,6 +762,7 @@
     <w:lsdException w:name="HTML Sample" w:semiHidden="1" w:unhideWhenUsed="1"/>
     <w:lsdException w:name="HTML Typewriter" w:semiHidden="1" w:unhideWhenUsed="1"/>
     <w:lsdException w:name="HTML Variable" w:semiHidden="1" w:unhideWhenUsed="1"/>
+    <w:lsdException w:name="Normal Table" w:semiHidden="1" w:unhideWhenUsed="1"/>
     <w:lsdException w:name="annotation subject" w:semiHidden="1" w:unhideWhenUsed="1"/>
     <w:lsdException w:name="No List" w:semiHidden="1" w:unhideWhenUsed="1"/>
     <w:lsdException w:name="Outline List 1" w:semiHidden="1" w:unhideWhenUsed="1"/>
@@ -790,9 +808,11 @@
     <w:lsdException w:name="Table Subtle 1" w:semiHidden="1" w:unhideWhenUsed="1"/>
     <w:lsdException w:name="Table Subtle 2" w:semiHidden="1" w:unhideWhenUsed="1"/>
     <w:lsdException w:name="Table Web 1" w:semiHidden="1" w:unhideWhenUsed="1"/>
+    <w:lsdException w:name="Table Web 2" w:semiHidden="1" w:unhideWhenUsed="1"/>
     <w:lsdException w:name="Table Web 3" w:semiHidden="1" w:unhideWhenUsed="1"/>
     <w:lsdException w:name="Balloon Text" w:semiHidden="1" w:unhideWhenUsed="1"/>
     <w:lsdException w:name="Table Grid" w:uiPriority="39"/>
+    <w:lsdException w:name="Table Theme" w:semiHidden="1" w:unhideWhenUsed="1"/>
     <w:lsdException w:name="Placeholder Text" w:semiHidden="1"/>
     <w:lsdException w:name="No Spacing" w:uiPriority="1" w:qFormat="1"/>
     <w:lsdException w:name="Light Shading" w:uiPriority="60"/>

</xml_diff>